<commit_message>
add data retrival file
</commit_message>
<xml_diff>
--- a/project/final_project/final_project_files/prediction of marine phyolankton bloom by maritime and remote sensor data.docx
+++ b/project/final_project/final_project_files/prediction of marine phyolankton bloom by maritime and remote sensor data.docx
@@ -115,14 +115,32 @@
           <w:color w:val="252525"/>
           <w:shd w:val="clear" w:color="auto" w:fill="FFFFFF"/>
         </w:rPr>
-        <w:t>lgae can be considered to be blooming at concentrations of hundreds to thousands of cells per milliliter</w:t>
-      </w:r>
+        <w:t xml:space="preserve">lgae can </w:t>
+      </w:r>
+      <w:proofErr w:type="gramStart"/>
       <w:r>
         <w:rPr>
           <w:rFonts w:cstheme="minorHAnsi"/>
           <w:color w:val="252525"/>
           <w:shd w:val="clear" w:color="auto" w:fill="FFFFFF"/>
         </w:rPr>
+        <w:t>be considered to be</w:t>
+      </w:r>
+      <w:proofErr w:type="gramEnd"/>
+      <w:r>
+        <w:rPr>
+          <w:rFonts w:cstheme="minorHAnsi"/>
+          <w:color w:val="252525"/>
+          <w:shd w:val="clear" w:color="auto" w:fill="FFFFFF"/>
+        </w:rPr>
+        <w:t xml:space="preserve"> blooming at concentrations of hundreds to thousands of cells per milliliter</w:t>
+      </w:r>
+      <w:r>
+        <w:rPr>
+          <w:rFonts w:cstheme="minorHAnsi"/>
+          <w:color w:val="252525"/>
+          <w:shd w:val="clear" w:color="auto" w:fill="FFFFFF"/>
+        </w:rPr>
         <w:t xml:space="preserve"> (</w:t>
       </w:r>
       <w:r>
@@ -147,39 +165,7 @@
           <w:color w:val="252525"/>
           <w:shd w:val="clear" w:color="auto" w:fill="FFFFFF"/>
         </w:rPr>
-        <w:t xml:space="preserve">by </w:t>
-      </w:r>
-      <w:r>
-        <w:rPr>
-          <w:rFonts w:cstheme="minorHAnsi"/>
-          <w:color w:val="252525"/>
-          <w:shd w:val="clear" w:color="auto" w:fill="FFFFFF"/>
-        </w:rPr>
-        <w:t>chlorophyll</w:t>
-      </w:r>
-      <w:r>
-        <w:rPr>
-          <w:rFonts w:cstheme="minorHAnsi"/>
-          <w:color w:val="252525"/>
-          <w:shd w:val="clear" w:color="auto" w:fill="FFFFFF"/>
-        </w:rPr>
-        <w:t xml:space="preserve"> A</w:t>
-      </w:r>
-      <w:r>
-        <w:rPr>
-          <w:rFonts w:cstheme="minorHAnsi"/>
-          <w:color w:val="252525"/>
-          <w:shd w:val="clear" w:color="auto" w:fill="FFFFFF"/>
-        </w:rPr>
-        <w:t xml:space="preserve"> measurement</w:t>
-      </w:r>
-      <w:r>
-        <w:rPr>
-          <w:rFonts w:cstheme="minorHAnsi"/>
-          <w:color w:val="252525"/>
-          <w:shd w:val="clear" w:color="auto" w:fill="FFFFFF"/>
-        </w:rPr>
-        <w:t xml:space="preserve"> </w:t>
+        <w:t xml:space="preserve">by chlorophyll A measurement </w:t>
       </w:r>
       <w:r>
         <w:rPr>
@@ -200,13 +186,7 @@
         <w:rPr>
           <w:rFonts w:cstheme="minorHAnsi"/>
         </w:rPr>
-        <w:t>C</w:t>
-      </w:r>
-      <w:r>
-        <w:rPr>
-          <w:rFonts w:cstheme="minorHAnsi"/>
-        </w:rPr>
-        <w:t>hlorophyll A (</w:t>
+        <w:t>Chlorophyll A (</w:t>
       </w:r>
       <w:proofErr w:type="spellStart"/>
       <w:r>
@@ -220,25 +200,7 @@
         <w:rPr>
           <w:rFonts w:cstheme="minorHAnsi"/>
         </w:rPr>
-        <w:t>)</w:t>
-      </w:r>
-      <w:r>
-        <w:rPr>
-          <w:rFonts w:cstheme="minorHAnsi"/>
-        </w:rPr>
-        <w:t xml:space="preserve"> is the main pigment in all photosynthetic organisms and can be used as</w:t>
-      </w:r>
-      <w:r>
-        <w:rPr>
-          <w:rFonts w:cstheme="minorHAnsi"/>
-        </w:rPr>
-        <w:t xml:space="preserve"> </w:t>
-      </w:r>
-      <w:r>
-        <w:rPr>
-          <w:rFonts w:cstheme="minorHAnsi"/>
-        </w:rPr>
-        <w:t>a</w:t>
+        <w:t>) is the main pigment in all photosynthetic organisms and can be used as a</w:t>
       </w:r>
       <w:r>
         <w:rPr>
@@ -306,13 +268,7 @@
         <w:rPr>
           <w:rFonts w:cstheme="minorHAnsi"/>
         </w:rPr>
-        <w:t xml:space="preserve"> which</w:t>
-      </w:r>
-      <w:r>
-        <w:rPr>
-          <w:rFonts w:cstheme="minorHAnsi"/>
-        </w:rPr>
-        <w:t xml:space="preserve"> </w:t>
+        <w:t xml:space="preserve"> which </w:t>
       </w:r>
       <w:r>
         <w:rPr>
@@ -660,8 +616,18 @@
           <w:color w:val="4D4D4D"/>
           <w:shd w:val="clear" w:color="auto" w:fill="FFFFFF"/>
         </w:rPr>
-        <w:t>As upwelling brings nutrient-rich water up to the surface, phytoplankton blooms often appear at this time</w:t>
-      </w:r>
+        <w:t xml:space="preserve">As upwelling brings nutrient-rich water up to the surface, phytoplankton blooms often appear </w:t>
+      </w:r>
+      <w:proofErr w:type="gramStart"/>
+      <w:r>
+        <w:rPr>
+          <w:rFonts w:cstheme="minorHAnsi"/>
+          <w:color w:val="4D4D4D"/>
+          <w:shd w:val="clear" w:color="auto" w:fill="FFFFFF"/>
+        </w:rPr>
+        <w:t>at this time</w:t>
+      </w:r>
+      <w:proofErr w:type="gramEnd"/>
       <w:r>
         <w:rPr>
           <w:rFonts w:cstheme="minorHAnsi"/>
@@ -750,7 +716,21 @@
         <w:rPr>
           <w:rFonts w:cstheme="minorHAnsi"/>
         </w:rPr>
-        <w:t xml:space="preserve">The East Mediterranean Levant is highly oligotrophic (low in nutrient) and massive blooms are less frequent….however rapid algal growth </w:t>
+        <w:t>The East Mediterranean Levant is highly oligotrophic (low in nutrient) and massive blooms are less frequent</w:t>
+      </w:r>
+      <w:proofErr w:type="gramStart"/>
+      <w:r>
+        <w:rPr>
+          <w:rFonts w:cstheme="minorHAnsi"/>
+        </w:rPr>
+        <w:t>….however</w:t>
+      </w:r>
+      <w:proofErr w:type="gramEnd"/>
+      <w:r>
+        <w:rPr>
+          <w:rFonts w:cstheme="minorHAnsi"/>
+        </w:rPr>
+        <w:t xml:space="preserve"> rapid algal growth </w:t>
       </w:r>
       <w:r>
         <w:rPr>
@@ -850,6 +830,7 @@
         </w:rPr>
         <w:t xml:space="preserve"> </w:t>
       </w:r>
+      <w:proofErr w:type="gramStart"/>
       <w:r>
         <w:rPr>
           <w:rFonts w:cstheme="minorHAnsi"/>
@@ -860,43 +841,20 @@
         <w:rPr>
           <w:rFonts w:cstheme="minorHAnsi"/>
         </w:rPr>
-        <w:t xml:space="preserve">owever </w:t>
-      </w:r>
-      <w:r>
-        <w:rPr>
-          <w:rFonts w:cstheme="minorHAnsi"/>
-        </w:rPr>
-        <w:t xml:space="preserve">understanding </w:t>
-      </w:r>
-      <w:r>
-        <w:rPr>
-          <w:rFonts w:cstheme="minorHAnsi"/>
-        </w:rPr>
-        <w:t xml:space="preserve">changes and </w:t>
-      </w:r>
-      <w:r>
-        <w:rPr>
-          <w:rFonts w:cstheme="minorHAnsi"/>
-        </w:rPr>
-        <w:t xml:space="preserve">processes </w:t>
-      </w:r>
-      <w:r>
-        <w:rPr>
-          <w:rFonts w:cstheme="minorHAnsi"/>
-        </w:rPr>
-        <w:t xml:space="preserve">at the </w:t>
-      </w:r>
-      <w:r>
-        <w:rPr>
-          <w:rFonts w:cstheme="minorHAnsi"/>
-        </w:rPr>
-        <w:t>microscale</w:t>
-      </w:r>
-      <w:r>
-        <w:rPr>
-          <w:rFonts w:cstheme="minorHAnsi"/>
-        </w:rPr>
-        <w:t xml:space="preserve"> levels (hours), may explicit this complicate system and give more precise </w:t>
+        <w:t>owever</w:t>
+      </w:r>
+      <w:proofErr w:type="gramEnd"/>
+      <w:r>
+        <w:rPr>
+          <w:rFonts w:cstheme="minorHAnsi"/>
+        </w:rPr>
+        <w:t xml:space="preserve"> </w:t>
+      </w:r>
+      <w:r>
+        <w:rPr>
+          <w:rFonts w:cstheme="minorHAnsi"/>
+        </w:rPr>
+        <w:t xml:space="preserve">understanding changes and processes at the microscale levels (hours), may explicit this complicate system and give more precise </w:t>
       </w:r>
       <w:r>
         <w:rPr>
@@ -963,11 +921,23 @@
     <w:p/>
     <w:p/>
     <w:p>
-      <w:pPr>
-        <w:rPr>
-          <w:rtl/>
-        </w:rPr>
-      </w:pPr>
+      <w:r>
+        <w:rPr>
+          <w:rFonts w:ascii="Times New Roman" w:eastAsia="Times New Roman" w:hAnsi="Times New Roman" w:cs="Times New Roman"/>
+          <w:sz w:val="24"/>
+          <w:szCs w:val="24"/>
+        </w:rPr>
+        <w:lastRenderedPageBreak/>
+        <w:t>THEMO1 which is positioned at the edge of the continental shelf at ~125m depth (33.04°N, 034.95°E)</w:t>
+      </w:r>
+      <w:r>
+        <w:rPr>
+          <w:rFonts w:ascii="Times New Roman" w:eastAsia="Times New Roman" w:hAnsi="Times New Roman" w:cs="Times New Roman"/>
+          <w:sz w:val="24"/>
+          <w:szCs w:val="24"/>
+        </w:rPr>
+        <w:t>.</w:t>
+      </w:r>
     </w:p>
     <w:sectPr>
       <w:pgSz w:w="12240" w:h="15840"/>
@@ -1428,6 +1398,36 @@
       <w:shd w:val="clear" w:color="auto" w:fill="E1DFDD"/>
     </w:rPr>
   </w:style>
+  <w:style w:type="paragraph" w:styleId="a4">
+    <w:name w:val="Balloon Text"/>
+    <w:basedOn w:val="a"/>
+    <w:link w:val="a5"/>
+    <w:uiPriority w:val="99"/>
+    <w:semiHidden/>
+    <w:unhideWhenUsed/>
+    <w:rsid w:val="007751DB"/>
+    <w:pPr>
+      <w:spacing w:after="0" w:line="240" w:lineRule="auto"/>
+    </w:pPr>
+    <w:rPr>
+      <w:rFonts w:ascii="Tahoma" w:hAnsi="Tahoma" w:cs="Tahoma"/>
+      <w:sz w:val="18"/>
+      <w:szCs w:val="18"/>
+    </w:rPr>
+  </w:style>
+  <w:style w:type="character" w:customStyle="1" w:styleId="a5">
+    <w:name w:val="טקסט בלונים תו"/>
+    <w:basedOn w:val="a0"/>
+    <w:link w:val="a4"/>
+    <w:uiPriority w:val="99"/>
+    <w:semiHidden/>
+    <w:rsid w:val="007751DB"/>
+    <w:rPr>
+      <w:rFonts w:ascii="Tahoma" w:hAnsi="Tahoma" w:cs="Tahoma"/>
+      <w:sz w:val="18"/>
+      <w:szCs w:val="18"/>
+    </w:rPr>
+  </w:style>
 </w:styles>
 </file>
 

</xml_diff>